<commit_message>
componentes comuns e consideraçoes finais
componentes comuns e consideraçoes finais
</commit_message>
<xml_diff>
--- a/Design/DocumentoDesign.docx
+++ b/Design/DocumentoDesign.docx
@@ -82,11 +82,13 @@
         <w:pStyle w:val="Capa-FolhaDeRosto"/>
         <w:rPr>
           <w:b w:val="0"/>
+          <w:lang w:val="en-US"/>
         </w:rPr>
       </w:pPr>
       <w:r>
         <w:rPr>
           <w:b w:val="0"/>
+          <w:lang w:val="en-US"/>
         </w:rPr>
         <w:t>Talles borges</w:t>
       </w:r>
@@ -94,51 +96,81 @@
     <w:p>
       <w:pPr>
         <w:pStyle w:val="Capa-FolhaDeRosto"/>
+        <w:rPr>
+          <w:lang w:val="en-US"/>
+        </w:rPr>
       </w:pPr>
     </w:p>
     <w:p>
       <w:pPr>
         <w:pStyle w:val="Capa-FolhaDeRosto"/>
+        <w:rPr>
+          <w:lang w:val="en-US"/>
+        </w:rPr>
       </w:pPr>
     </w:p>
     <w:p>
       <w:pPr>
         <w:pStyle w:val="Capa-FolhaDeRosto"/>
+        <w:rPr>
+          <w:lang w:val="en-US"/>
+        </w:rPr>
       </w:pPr>
     </w:p>
     <w:p>
       <w:pPr>
         <w:pStyle w:val="Capa-FolhaDeRosto"/>
+        <w:rPr>
+          <w:lang w:val="en-US"/>
+        </w:rPr>
       </w:pPr>
     </w:p>
     <w:p>
       <w:pPr>
         <w:pStyle w:val="Capa-FolhaDeRosto"/>
+        <w:rPr>
+          <w:lang w:val="en-US"/>
+        </w:rPr>
       </w:pPr>
     </w:p>
     <w:p>
       <w:pPr>
         <w:pStyle w:val="Capa-FolhaDeRosto"/>
+        <w:rPr>
+          <w:lang w:val="en-US"/>
+        </w:rPr>
       </w:pPr>
     </w:p>
     <w:p>
       <w:pPr>
         <w:pStyle w:val="Capa-FolhaDeRosto"/>
+        <w:rPr>
+          <w:lang w:val="en-US"/>
+        </w:rPr>
       </w:pPr>
     </w:p>
     <w:p>
       <w:pPr>
         <w:pStyle w:val="Capa-FolhaDeRosto"/>
+        <w:rPr>
+          <w:lang w:val="en-US"/>
+        </w:rPr>
       </w:pPr>
     </w:p>
     <w:p>
       <w:pPr>
         <w:pStyle w:val="Capa-FolhaDeRosto"/>
+        <w:rPr>
+          <w:lang w:val="en-US"/>
+        </w:rPr>
       </w:pPr>
     </w:p>
     <w:p>
       <w:pPr>
         <w:pStyle w:val="Capa-FolhaDeRosto"/>
+        <w:rPr>
+          <w:lang w:val="en-US"/>
+        </w:rPr>
       </w:pPr>
       <w:bookmarkStart w:id="10" w:name="_Toc257729038"/>
       <w:bookmarkStart w:id="11" w:name="_Toc257729426"/>
@@ -154,10 +186,18 @@
     <w:p>
       <w:pPr>
         <w:pStyle w:val="Capa-FolhaDeRosto"/>
-      </w:pPr>
-      <w:r>
+        <w:rPr>
+          <w:lang w:val="en-US"/>
+        </w:rPr>
+      </w:pPr>
+      <w:proofErr w:type="gramStart"/>
+      <w:r>
+        <w:rPr>
+          <w:lang w:val="en-US"/>
+        </w:rPr>
         <w:t>F.A.D.D.V.M.</w:t>
       </w:r>
+      <w:proofErr w:type="gramEnd"/>
     </w:p>
     <w:p>
       <w:pPr>
@@ -292,11 +332,13 @@
         <w:pStyle w:val="Capa-FolhaDeRosto"/>
         <w:rPr>
           <w:b w:val="0"/>
+          <w:lang w:val="en-US"/>
         </w:rPr>
       </w:pPr>
       <w:r>
         <w:rPr>
           <w:b w:val="0"/>
+          <w:lang w:val="en-US"/>
         </w:rPr>
         <w:t>talles borges</w:t>
       </w:r>
@@ -304,63 +346,99 @@
     <w:p>
       <w:pPr>
         <w:pStyle w:val="Capa-FolhaDeRosto"/>
+        <w:rPr>
+          <w:lang w:val="en-US"/>
+        </w:rPr>
       </w:pPr>
     </w:p>
     <w:p>
       <w:pPr>
         <w:pStyle w:val="Capa-FolhaDeRosto"/>
+        <w:rPr>
+          <w:lang w:val="en-US"/>
+        </w:rPr>
       </w:pPr>
     </w:p>
     <w:p>
       <w:pPr>
         <w:pStyle w:val="Capa-FolhaDeRosto"/>
+        <w:rPr>
+          <w:lang w:val="en-US"/>
+        </w:rPr>
       </w:pPr>
     </w:p>
     <w:p>
       <w:pPr>
         <w:pStyle w:val="Capa-FolhaDeRosto"/>
+        <w:rPr>
+          <w:lang w:val="en-US"/>
+        </w:rPr>
       </w:pPr>
     </w:p>
     <w:p>
       <w:pPr>
         <w:pStyle w:val="Capa-FolhaDeRosto"/>
+        <w:rPr>
+          <w:lang w:val="en-US"/>
+        </w:rPr>
       </w:pPr>
     </w:p>
     <w:p>
       <w:pPr>
         <w:pStyle w:val="Capa-FolhaDeRosto"/>
+        <w:rPr>
+          <w:lang w:val="en-US"/>
+        </w:rPr>
       </w:pPr>
     </w:p>
     <w:p>
       <w:pPr>
         <w:pStyle w:val="Capa-FolhaDeRosto"/>
         <w:jc w:val="both"/>
+        <w:rPr>
+          <w:lang w:val="en-US"/>
+        </w:rPr>
       </w:pPr>
     </w:p>
     <w:p>
       <w:pPr>
         <w:pStyle w:val="Capa-FolhaDeRosto"/>
+        <w:rPr>
+          <w:lang w:val="en-US"/>
+        </w:rPr>
       </w:pPr>
     </w:p>
     <w:p>
       <w:pPr>
         <w:pStyle w:val="Capa-FolhaDeRosto"/>
+        <w:rPr>
+          <w:lang w:val="en-US"/>
+        </w:rPr>
       </w:pPr>
     </w:p>
     <w:p>
       <w:pPr>
         <w:pStyle w:val="Capa-FolhaDeRosto"/>
         <w:jc w:val="both"/>
+        <w:rPr>
+          <w:lang w:val="en-US"/>
+        </w:rPr>
       </w:pPr>
     </w:p>
     <w:p>
       <w:pPr>
         <w:pStyle w:val="Capa-FolhaDeRosto"/>
+        <w:rPr>
+          <w:lang w:val="en-US"/>
+        </w:rPr>
       </w:pPr>
     </w:p>
     <w:p>
       <w:pPr>
         <w:pStyle w:val="Capa-FolhaDeRosto"/>
+        <w:rPr>
+          <w:lang w:val="en-US"/>
+        </w:rPr>
       </w:pPr>
       <w:bookmarkStart w:id="20" w:name="_Toc257729041"/>
       <w:bookmarkStart w:id="21" w:name="_Toc257729429"/>
@@ -376,10 +454,18 @@
     <w:p>
       <w:pPr>
         <w:pStyle w:val="Capa-FolhaDeRosto"/>
-      </w:pPr>
-      <w:r>
+        <w:rPr>
+          <w:lang w:val="en-US"/>
+        </w:rPr>
+      </w:pPr>
+      <w:proofErr w:type="gramStart"/>
+      <w:r>
+        <w:rPr>
+          <w:lang w:val="en-US"/>
+        </w:rPr>
         <w:t>F.A.D.D.V.M.</w:t>
       </w:r>
+      <w:proofErr w:type="gramEnd"/>
     </w:p>
     <w:p>
       <w:pPr>
@@ -5389,8 +5475,6 @@
             </w:r>
           </w:p>
         </w:tc>
-        <w:bookmarkStart w:id="76" w:name="_GoBack"/>
-        <w:bookmarkEnd w:id="76"/>
       </w:tr>
       <w:tr>
         <w:tc>
@@ -5878,7 +5962,7 @@
       <w:pPr>
         <w:pStyle w:val="Ttulo3"/>
       </w:pPr>
-      <w:bookmarkStart w:id="77" w:name="_Toc358578117"/>
+      <w:bookmarkStart w:id="76" w:name="_Toc358578117"/>
       <w:proofErr w:type="spellStart"/>
       <w:r>
         <w:lastRenderedPageBreak/>
@@ -5888,35 +5972,81 @@
       <w:r>
         <w:t xml:space="preserve"> da camada de persistência</w:t>
       </w:r>
+      <w:bookmarkEnd w:id="76"/>
+    </w:p>
+    <w:p>
+      <w:pPr>
+        <w:pStyle w:val="Texto"/>
+      </w:pPr>
+      <w:proofErr w:type="spellStart"/>
+      <w:r>
+        <w:t>Blablablablabla</w:t>
+      </w:r>
+      <w:proofErr w:type="spellEnd"/>
+    </w:p>
+    <w:p>
+      <w:pPr>
+        <w:pStyle w:val="Texto"/>
+      </w:pPr>
+    </w:p>
+    <w:p>
+      <w:pPr>
+        <w:pStyle w:val="Ttulo1"/>
+      </w:pPr>
+      <w:bookmarkStart w:id="77" w:name="_Toc358578118"/>
+      <w:r>
+        <w:t>Componentes</w:t>
+      </w:r>
+      <w:r>
+        <w:t xml:space="preserve"> comuns</w:t>
+      </w:r>
       <w:bookmarkEnd w:id="77"/>
     </w:p>
     <w:p>
       <w:pPr>
         <w:pStyle w:val="Texto"/>
-      </w:pPr>
+        <w:numPr>
+          <w:ilvl w:val="0"/>
+          <w:numId w:val="34"/>
+        </w:numPr>
+      </w:pPr>
+      <w:r>
+        <w:t xml:space="preserve">Formulário para cadastro de </w:t>
+      </w:r>
       <w:proofErr w:type="spellStart"/>
       <w:r>
-        <w:t>Blablablablabla</w:t>
+        <w:t>variavels</w:t>
       </w:r>
       <w:proofErr w:type="spellEnd"/>
     </w:p>
     <w:p>
       <w:pPr>
         <w:pStyle w:val="Texto"/>
-      </w:pPr>
-    </w:p>
-    <w:p>
-      <w:pPr>
-        <w:pStyle w:val="Ttulo1"/>
-      </w:pPr>
-      <w:bookmarkStart w:id="78" w:name="_Toc358578118"/>
-      <w:r>
-        <w:t>Componentes</w:t>
-      </w:r>
-      <w:r>
-        <w:t xml:space="preserve"> comuns</w:t>
-      </w:r>
-      <w:bookmarkEnd w:id="78"/>
+        <w:numPr>
+          <w:ilvl w:val="0"/>
+          <w:numId w:val="34"/>
+        </w:numPr>
+      </w:pPr>
+      <w:r>
+        <w:t>Master Page</w:t>
+      </w:r>
+    </w:p>
+    <w:p>
+      <w:pPr>
+        <w:pStyle w:val="Texto"/>
+        <w:numPr>
+          <w:ilvl w:val="0"/>
+          <w:numId w:val="34"/>
+        </w:numPr>
+      </w:pPr>
+      <w:r>
+        <w:t xml:space="preserve">Componentes CSS do </w:t>
+      </w:r>
+      <w:proofErr w:type="spellStart"/>
+      <w:r>
+        <w:t>Bootstrap</w:t>
+      </w:r>
+      <w:proofErr w:type="spellEnd"/>
     </w:p>
     <w:p>
       <w:pPr>
@@ -5926,58 +6056,17 @@
           <w:color w:val="FF0000"/>
         </w:rPr>
       </w:pPr>
-      <w:r>
-        <w:rPr>
-          <w:color w:val="FF0000"/>
-        </w:rPr>
-        <w:t xml:space="preserve">O aluno deverá descrever aqui os componentes que são comuns aos casos de uso realizados na seção anterior. Desde que </w:t>
-      </w:r>
-      <w:proofErr w:type="gramStart"/>
-      <w:r>
-        <w:rPr>
-          <w:color w:val="FF0000"/>
-        </w:rPr>
-        <w:t>reusáveis,</w:t>
-      </w:r>
-      <w:proofErr w:type="gramEnd"/>
-      <w:r>
-        <w:rPr>
-          <w:color w:val="FF0000"/>
-        </w:rPr>
-        <w:t xml:space="preserve"> os componentes </w:t>
-      </w:r>
-      <w:r>
-        <w:rPr>
-          <w:color w:val="FF0000"/>
-        </w:rPr>
-        <w:t xml:space="preserve">especificados aqui </w:t>
-      </w:r>
-      <w:r>
-        <w:rPr>
-          <w:color w:val="FF0000"/>
-        </w:rPr>
-        <w:t>podem ser dos mais diversos tipos. Alguns exemplos: serviços, funções e componentes de tela.</w:t>
-      </w:r>
-    </w:p>
-    <w:p>
-      <w:pPr>
-        <w:pStyle w:val="Texto"/>
-        <w:ind w:firstLine="0"/>
-        <w:rPr>
-          <w:color w:val="FF0000"/>
-        </w:rPr>
-      </w:pPr>
     </w:p>
     <w:p>
       <w:pPr>
         <w:pStyle w:val="Ttulo1"/>
       </w:pPr>
-      <w:bookmarkStart w:id="79" w:name="_Toc358578119"/>
+      <w:bookmarkStart w:id="78" w:name="_Toc358578119"/>
       <w:r>
         <w:lastRenderedPageBreak/>
         <w:t>Diagrama de classes geral da aplicação</w:t>
       </w:r>
-      <w:bookmarkEnd w:id="79"/>
+      <w:bookmarkEnd w:id="78"/>
     </w:p>
     <w:p>
       <w:pPr>
@@ -6050,7 +6139,7 @@
           <w:rFonts w:eastAsia="Calibri"/>
         </w:rPr>
       </w:pPr>
-      <w:bookmarkStart w:id="80" w:name="_Toc358578120"/>
+      <w:bookmarkStart w:id="79" w:name="_Toc358578120"/>
       <w:r>
         <w:rPr>
           <w:rFonts w:eastAsia="Calibri"/>
@@ -6058,7 +6147,7 @@
         <w:lastRenderedPageBreak/>
         <w:t>modelo físico de dados</w:t>
       </w:r>
-      <w:bookmarkEnd w:id="80"/>
+      <w:bookmarkEnd w:id="79"/>
     </w:p>
     <w:p>
       <w:pPr>
@@ -6128,11 +6217,11 @@
       <w:pPr>
         <w:pStyle w:val="Ttulo1"/>
       </w:pPr>
-      <w:bookmarkStart w:id="81" w:name="_Toc358578121"/>
+      <w:bookmarkStart w:id="80" w:name="_Toc358578121"/>
       <w:r>
         <w:t>Protótipo das interfaces</w:t>
       </w:r>
-      <w:bookmarkEnd w:id="81"/>
+      <w:bookmarkEnd w:id="80"/>
     </w:p>
     <w:p>
       <w:pPr>
@@ -6169,9 +6258,6 @@
         <w:t xml:space="preserve"> não precisará realizar os tratamentos de campos e inserções no banco de dados</w:t>
       </w:r>
       <w:r>
-        <w:rPr>
-          <w:color w:val="FF0000"/>
-        </w:rPr>
         <w:t>.</w:t>
       </w:r>
     </w:p>
@@ -6188,8 +6274,8 @@
       <w:pPr>
         <w:pStyle w:val="Ttulo1"/>
       </w:pPr>
-      <w:bookmarkStart w:id="82" w:name="_Toc266865635"/>
-      <w:bookmarkStart w:id="83" w:name="_Toc358578122"/>
+      <w:bookmarkStart w:id="81" w:name="_Toc266865635"/>
+      <w:bookmarkStart w:id="82" w:name="_Toc358578122"/>
       <w:r>
         <w:t>Considerações Finais</w:t>
       </w:r>
@@ -6200,47 +6286,65 @@
       <w:bookmarkEnd w:id="62"/>
       <w:bookmarkEnd w:id="63"/>
       <w:bookmarkEnd w:id="64"/>
+      <w:bookmarkEnd w:id="81"/>
       <w:bookmarkEnd w:id="82"/>
-      <w:bookmarkEnd w:id="83"/>
-    </w:p>
-    <w:p>
-      <w:pPr>
-        <w:pStyle w:val="Cabealho"/>
-        <w:tabs>
-          <w:tab w:val="left" w:pos="720"/>
-        </w:tabs>
-        <w:spacing w:line="360" w:lineRule="auto"/>
-        <w:jc w:val="both"/>
-        <w:rPr>
-          <w:rFonts w:cs="Arial"/>
-          <w:color w:val="FF0000"/>
-        </w:rPr>
-      </w:pPr>
-      <w:r>
-        <w:rPr>
-          <w:rFonts w:cs="Arial"/>
-          <w:color w:val="FF0000"/>
-        </w:rPr>
-        <w:t>Uma breve conclusão mencionando o trabalho desenvolvido, questões chaves encontradas nesta fase, assim como uma breve descrição dos próximos passos.</w:t>
-      </w:r>
-    </w:p>
-    <w:p>
-      <w:pPr>
-        <w:pStyle w:val="Cabealho"/>
-        <w:tabs>
-          <w:tab w:val="left" w:pos="720"/>
-        </w:tabs>
-        <w:spacing w:line="360" w:lineRule="auto"/>
-        <w:jc w:val="both"/>
-        <w:rPr>
-          <w:rFonts w:cs="Arial"/>
-        </w:rPr>
-      </w:pPr>
-      <w:r>
-        <w:rPr>
-          <w:rFonts w:cs="Arial"/>
-        </w:rPr>
-        <w:t xml:space="preserve"> </w:t>
+    </w:p>
+    <w:p>
+      <w:pPr>
+        <w:pStyle w:val="Texto"/>
+      </w:pPr>
+      <w:r>
+        <w:t xml:space="preserve">Neste documento conseguimos descrever como imaginamos o funcionamento do sistema, decidimos quais linguagens utilizaremos, assim como frameworks, </w:t>
+      </w:r>
+      <w:r>
+        <w:t>serviços</w:t>
+      </w:r>
+      <w:r>
+        <w:t xml:space="preserve"> e bibliotecas, descrevemos detalhadamente dois dos casos de uso utilizando de diagramas de sequencia e </w:t>
+      </w:r>
+      <w:proofErr w:type="gramStart"/>
+      <w:r>
+        <w:t>implementação</w:t>
+      </w:r>
+      <w:proofErr w:type="gramEnd"/>
+      <w:r>
+        <w:t xml:space="preserve"> para ilustrar o funcionamento planejado</w:t>
+      </w:r>
+      <w:r>
+        <w:t>, o fato de decidirmos realizar o protótipo em uma linguagem de programação permitiu maior base sobre os possíveis desafios que iremos enfrentar na fase de desenvolvimento, assim como nos disponibilizou trechos de código que poderemos reutilizar</w:t>
+      </w:r>
+      <w:r>
+        <w:t>.</w:t>
+      </w:r>
+    </w:p>
+    <w:p>
+      <w:pPr>
+        <w:pStyle w:val="Texto"/>
+      </w:pPr>
+      <w:r>
+        <w:lastRenderedPageBreak/>
+        <w:t xml:space="preserve">Estamos confiantes no avanço do sistema e de sua entrega no prazo com 100% das funcionalidades prometidas. </w:t>
+      </w:r>
+    </w:p>
+    <w:p>
+      <w:pPr>
+        <w:spacing w:line="240" w:lineRule="auto"/>
+        <w:jc w:val="left"/>
+        <w:rPr>
+          <w:rFonts w:eastAsia="Times New Roman"/>
+          <w:b/>
+          <w:bCs/>
+          <w:caps/>
+          <w:szCs w:val="28"/>
+        </w:rPr>
+      </w:pPr>
+      <w:bookmarkStart w:id="83" w:name="_Toc257728970"/>
+      <w:bookmarkStart w:id="84" w:name="_Toc257729293"/>
+      <w:bookmarkStart w:id="85" w:name="_Toc257729513"/>
+      <w:bookmarkStart w:id="86" w:name="_Toc257814820"/>
+      <w:bookmarkStart w:id="87" w:name="_Toc358578123"/>
+      <w:r>
+        <w:br w:type="page"/>
       </w:r>
     </w:p>
     <w:p>
@@ -6252,23 +6356,17 @@
         </w:numPr>
         <w:jc w:val="center"/>
       </w:pPr>
-      <w:bookmarkStart w:id="84" w:name="_Toc257728970"/>
-      <w:bookmarkStart w:id="85" w:name="_Toc257729293"/>
-      <w:bookmarkStart w:id="86" w:name="_Toc257729513"/>
-      <w:bookmarkStart w:id="87" w:name="_Toc257814820"/>
-      <w:r>
-        <w:br w:type="page"/>
-      </w:r>
-      <w:bookmarkStart w:id="88" w:name="_Toc358578123"/>
+      <w:bookmarkStart w:id="88" w:name="_GoBack"/>
+      <w:bookmarkEnd w:id="88"/>
       <w:r>
         <w:lastRenderedPageBreak/>
         <w:t>Referências</w:t>
       </w:r>
+      <w:bookmarkEnd w:id="83"/>
       <w:bookmarkEnd w:id="84"/>
       <w:bookmarkEnd w:id="85"/>
       <w:bookmarkEnd w:id="86"/>
       <w:bookmarkEnd w:id="87"/>
-      <w:bookmarkEnd w:id="88"/>
     </w:p>
     <w:p>
       <w:pPr>
@@ -7335,7 +7433,7 @@
         <w:rStyle w:val="Nmerodepgina"/>
         <w:noProof/>
       </w:rPr>
-      <w:t>17</w:t>
+      <w:t>18</w:t>
     </w:r>
     <w:r>
       <w:rPr>
@@ -7949,6 +8047,119 @@
     </w:lvl>
   </w:abstractNum>
   <w:abstractNum w:abstractNumId="14">
+    <w:nsid w:val="1AEB631A"/>
+    <w:multiLevelType w:val="hybridMultilevel"/>
+    <w:tmpl w:val="30BADF2E"/>
+    <w:lvl w:ilvl="0" w:tplc="04160001">
+      <w:start w:val="1"/>
+      <w:numFmt w:val="bullet"/>
+      <w:lvlText w:val=""/>
+      <w:lvlJc w:val="left"/>
+      <w:pPr>
+        <w:ind w:left="1429" w:hanging="360"/>
+      </w:pPr>
+      <w:rPr>
+        <w:rFonts w:ascii="Symbol" w:hAnsi="Symbol" w:hint="default"/>
+      </w:rPr>
+    </w:lvl>
+    <w:lvl w:ilvl="1" w:tplc="04160003" w:tentative="1">
+      <w:start w:val="1"/>
+      <w:numFmt w:val="bullet"/>
+      <w:lvlText w:val="o"/>
+      <w:lvlJc w:val="left"/>
+      <w:pPr>
+        <w:ind w:left="2149" w:hanging="360"/>
+      </w:pPr>
+      <w:rPr>
+        <w:rFonts w:ascii="Courier New" w:hAnsi="Courier New" w:cs="Courier New" w:hint="default"/>
+      </w:rPr>
+    </w:lvl>
+    <w:lvl w:ilvl="2" w:tplc="04160005" w:tentative="1">
+      <w:start w:val="1"/>
+      <w:numFmt w:val="bullet"/>
+      <w:lvlText w:val=""/>
+      <w:lvlJc w:val="left"/>
+      <w:pPr>
+        <w:ind w:left="2869" w:hanging="360"/>
+      </w:pPr>
+      <w:rPr>
+        <w:rFonts w:ascii="Wingdings" w:hAnsi="Wingdings" w:hint="default"/>
+      </w:rPr>
+    </w:lvl>
+    <w:lvl w:ilvl="3" w:tplc="04160001" w:tentative="1">
+      <w:start w:val="1"/>
+      <w:numFmt w:val="bullet"/>
+      <w:lvlText w:val=""/>
+      <w:lvlJc w:val="left"/>
+      <w:pPr>
+        <w:ind w:left="3589" w:hanging="360"/>
+      </w:pPr>
+      <w:rPr>
+        <w:rFonts w:ascii="Symbol" w:hAnsi="Symbol" w:hint="default"/>
+      </w:rPr>
+    </w:lvl>
+    <w:lvl w:ilvl="4" w:tplc="04160003" w:tentative="1">
+      <w:start w:val="1"/>
+      <w:numFmt w:val="bullet"/>
+      <w:lvlText w:val="o"/>
+      <w:lvlJc w:val="left"/>
+      <w:pPr>
+        <w:ind w:left="4309" w:hanging="360"/>
+      </w:pPr>
+      <w:rPr>
+        <w:rFonts w:ascii="Courier New" w:hAnsi="Courier New" w:cs="Courier New" w:hint="default"/>
+      </w:rPr>
+    </w:lvl>
+    <w:lvl w:ilvl="5" w:tplc="04160005" w:tentative="1">
+      <w:start w:val="1"/>
+      <w:numFmt w:val="bullet"/>
+      <w:lvlText w:val=""/>
+      <w:lvlJc w:val="left"/>
+      <w:pPr>
+        <w:ind w:left="5029" w:hanging="360"/>
+      </w:pPr>
+      <w:rPr>
+        <w:rFonts w:ascii="Wingdings" w:hAnsi="Wingdings" w:hint="default"/>
+      </w:rPr>
+    </w:lvl>
+    <w:lvl w:ilvl="6" w:tplc="04160001" w:tentative="1">
+      <w:start w:val="1"/>
+      <w:numFmt w:val="bullet"/>
+      <w:lvlText w:val=""/>
+      <w:lvlJc w:val="left"/>
+      <w:pPr>
+        <w:ind w:left="5749" w:hanging="360"/>
+      </w:pPr>
+      <w:rPr>
+        <w:rFonts w:ascii="Symbol" w:hAnsi="Symbol" w:hint="default"/>
+      </w:rPr>
+    </w:lvl>
+    <w:lvl w:ilvl="7" w:tplc="04160003" w:tentative="1">
+      <w:start w:val="1"/>
+      <w:numFmt w:val="bullet"/>
+      <w:lvlText w:val="o"/>
+      <w:lvlJc w:val="left"/>
+      <w:pPr>
+        <w:ind w:left="6469" w:hanging="360"/>
+      </w:pPr>
+      <w:rPr>
+        <w:rFonts w:ascii="Courier New" w:hAnsi="Courier New" w:cs="Courier New" w:hint="default"/>
+      </w:rPr>
+    </w:lvl>
+    <w:lvl w:ilvl="8" w:tplc="04160005" w:tentative="1">
+      <w:start w:val="1"/>
+      <w:numFmt w:val="bullet"/>
+      <w:lvlText w:val=""/>
+      <w:lvlJc w:val="left"/>
+      <w:pPr>
+        <w:ind w:left="7189" w:hanging="360"/>
+      </w:pPr>
+      <w:rPr>
+        <w:rFonts w:ascii="Wingdings" w:hAnsi="Wingdings" w:hint="default"/>
+      </w:rPr>
+    </w:lvl>
+  </w:abstractNum>
+  <w:abstractNum w:abstractNumId="15">
     <w:nsid w:val="202F6382"/>
     <w:multiLevelType w:val="hybridMultilevel"/>
     <w:tmpl w:val="8E5609F0"/>
@@ -8037,7 +8248,7 @@
       </w:pPr>
     </w:lvl>
   </w:abstractNum>
-  <w:abstractNum w:abstractNumId="15">
+  <w:abstractNum w:abstractNumId="16">
     <w:nsid w:val="316A7BDE"/>
     <w:multiLevelType w:val="hybridMultilevel"/>
     <w:tmpl w:val="982C64FC"/>
@@ -8123,7 +8334,7 @@
       </w:pPr>
     </w:lvl>
   </w:abstractNum>
-  <w:abstractNum w:abstractNumId="16">
+  <w:abstractNum w:abstractNumId="17">
     <w:nsid w:val="320B0989"/>
     <w:multiLevelType w:val="hybridMultilevel"/>
     <w:tmpl w:val="8ADEE8E2"/>
@@ -8236,7 +8447,7 @@
       </w:rPr>
     </w:lvl>
   </w:abstractNum>
-  <w:abstractNum w:abstractNumId="17">
+  <w:abstractNum w:abstractNumId="18">
     <w:nsid w:val="3DE12344"/>
     <w:multiLevelType w:val="hybridMultilevel"/>
     <w:tmpl w:val="48CE9D02"/>
@@ -8343,7 +8554,7 @@
       </w:pPr>
     </w:lvl>
   </w:abstractNum>
-  <w:abstractNum w:abstractNumId="18">
+  <w:abstractNum w:abstractNumId="19">
     <w:nsid w:val="3DF64466"/>
     <w:multiLevelType w:val="hybridMultilevel"/>
     <w:tmpl w:val="6F58F4DE"/>
@@ -8429,7 +8640,7 @@
       </w:pPr>
     </w:lvl>
   </w:abstractNum>
-  <w:abstractNum w:abstractNumId="19">
+  <w:abstractNum w:abstractNumId="20">
     <w:nsid w:val="3E49339D"/>
     <w:multiLevelType w:val="multilevel"/>
     <w:tmpl w:val="CDDE41BA"/>
@@ -8523,7 +8734,7 @@
       </w:pPr>
     </w:lvl>
   </w:abstractNum>
-  <w:abstractNum w:abstractNumId="20">
+  <w:abstractNum w:abstractNumId="21">
     <w:nsid w:val="4294664D"/>
     <w:multiLevelType w:val="hybridMultilevel"/>
     <w:tmpl w:val="DBC242DA"/>
@@ -8609,7 +8820,7 @@
       </w:pPr>
     </w:lvl>
   </w:abstractNum>
-  <w:abstractNum w:abstractNumId="21">
+  <w:abstractNum w:abstractNumId="22">
     <w:nsid w:val="474E3B7F"/>
     <w:multiLevelType w:val="multilevel"/>
     <w:tmpl w:val="ECCCD024"/>
@@ -8749,7 +8960,7 @@
       </w:rPr>
     </w:lvl>
   </w:abstractNum>
-  <w:abstractNum w:abstractNumId="22">
+  <w:abstractNum w:abstractNumId="23">
     <w:nsid w:val="48693536"/>
     <w:multiLevelType w:val="hybridMultilevel"/>
     <w:tmpl w:val="AB72B1E2"/>
@@ -8838,7 +9049,7 @@
       </w:pPr>
     </w:lvl>
   </w:abstractNum>
-  <w:abstractNum w:abstractNumId="23">
+  <w:abstractNum w:abstractNumId="24">
     <w:nsid w:val="4B646D3E"/>
     <w:multiLevelType w:val="multilevel"/>
     <w:tmpl w:val="069E3E00"/>
@@ -8924,7 +9135,7 @@
       </w:pPr>
     </w:lvl>
   </w:abstractNum>
-  <w:abstractNum w:abstractNumId="24">
+  <w:abstractNum w:abstractNumId="25">
     <w:nsid w:val="6000312E"/>
     <w:multiLevelType w:val="hybridMultilevel"/>
     <w:tmpl w:val="0FC437C6"/>
@@ -9031,7 +9242,7 @@
       </w:pPr>
     </w:lvl>
   </w:abstractNum>
-  <w:abstractNum w:abstractNumId="25">
+  <w:abstractNum w:abstractNumId="26">
     <w:nsid w:val="61695144"/>
     <w:multiLevelType w:val="multilevel"/>
     <w:tmpl w:val="B8D2CD2E"/>
@@ -9180,7 +9391,7 @@
       </w:rPr>
     </w:lvl>
   </w:abstractNum>
-  <w:abstractNum w:abstractNumId="26">
+  <w:abstractNum w:abstractNumId="27">
     <w:nsid w:val="657A481C"/>
     <w:multiLevelType w:val="multilevel"/>
     <w:tmpl w:val="3C46BFE6"/>
@@ -9293,7 +9504,7 @@
       </w:pPr>
     </w:lvl>
   </w:abstractNum>
-  <w:abstractNum w:abstractNumId="27">
+  <w:abstractNum w:abstractNumId="28">
     <w:nsid w:val="68E73626"/>
     <w:multiLevelType w:val="hybridMultilevel"/>
     <w:tmpl w:val="F6CA597A"/>
@@ -9380,22 +9591,22 @@
     </w:lvl>
   </w:abstractNum>
   <w:num w:numId="1">
-    <w:abstractNumId w:val="22"/>
+    <w:abstractNumId w:val="23"/>
   </w:num>
   <w:num w:numId="2">
-    <w:abstractNumId w:val="19"/>
+    <w:abstractNumId w:val="20"/>
   </w:num>
   <w:num w:numId="3">
-    <w:abstractNumId w:val="17"/>
+    <w:abstractNumId w:val="18"/>
   </w:num>
   <w:num w:numId="4">
-    <w:abstractNumId w:val="24"/>
+    <w:abstractNumId w:val="25"/>
   </w:num>
   <w:num w:numId="5">
     <w:abstractNumId w:val="11"/>
   </w:num>
   <w:num w:numId="6">
-    <w:abstractNumId w:val="19"/>
+    <w:abstractNumId w:val="20"/>
     <w:lvlOverride w:ilvl="0">
       <w:startOverride w:val="2"/>
     </w:lvlOverride>
@@ -9407,7 +9618,7 @@
     </w:lvlOverride>
   </w:num>
   <w:num w:numId="7">
-    <w:abstractNumId w:val="19"/>
+    <w:abstractNumId w:val="20"/>
     <w:lvlOverride w:ilvl="0">
       <w:startOverride w:val="2"/>
     </w:lvlOverride>
@@ -9449,7 +9660,7 @@
     <w:abstractNumId w:val="0"/>
   </w:num>
   <w:num w:numId="18">
-    <w:abstractNumId w:val="19"/>
+    <w:abstractNumId w:val="20"/>
     <w:lvlOverride w:ilvl="0">
       <w:startOverride w:val="2"/>
     </w:lvlOverride>
@@ -9461,7 +9672,7 @@
     </w:lvlOverride>
   </w:num>
   <w:num w:numId="19">
-    <w:abstractNumId w:val="19"/>
+    <w:abstractNumId w:val="20"/>
     <w:lvlOverride w:ilvl="0">
       <w:startOverride w:val="4"/>
     </w:lvlOverride>
@@ -9470,7 +9681,7 @@
     <w:abstractNumId w:val="12"/>
   </w:num>
   <w:num w:numId="21">
-    <w:abstractNumId w:val="21"/>
+    <w:abstractNumId w:val="22"/>
   </w:num>
   <w:num w:numId="22">
     <w:abstractNumId w:val="10"/>
@@ -9482,34 +9693,37 @@
     </w:lvlOverride>
   </w:num>
   <w:num w:numId="24">
-    <w:abstractNumId w:val="23"/>
+    <w:abstractNumId w:val="24"/>
   </w:num>
   <w:num w:numId="25">
-    <w:abstractNumId w:val="14"/>
+    <w:abstractNumId w:val="15"/>
   </w:num>
   <w:num w:numId="26">
-    <w:abstractNumId w:val="20"/>
+    <w:abstractNumId w:val="21"/>
   </w:num>
   <w:num w:numId="27">
-    <w:abstractNumId w:val="15"/>
+    <w:abstractNumId w:val="16"/>
   </w:num>
   <w:num w:numId="28">
-    <w:abstractNumId w:val="25"/>
+    <w:abstractNumId w:val="26"/>
   </w:num>
   <w:num w:numId="29">
-    <w:abstractNumId w:val="26"/>
+    <w:abstractNumId w:val="27"/>
   </w:num>
   <w:num w:numId="30">
     <w:abstractNumId w:val="13"/>
   </w:num>
   <w:num w:numId="31">
-    <w:abstractNumId w:val="16"/>
+    <w:abstractNumId w:val="17"/>
   </w:num>
   <w:num w:numId="32">
-    <w:abstractNumId w:val="18"/>
+    <w:abstractNumId w:val="19"/>
   </w:num>
   <w:num w:numId="33">
-    <w:abstractNumId w:val="27"/>
+    <w:abstractNumId w:val="28"/>
+  </w:num>
+  <w:num w:numId="34">
+    <w:abstractNumId w:val="14"/>
   </w:num>
 </w:numbering>
 </file>
@@ -9904,7 +10118,6 @@
   <w:style w:type="character" w:default="1" w:styleId="Fontepargpadro">
     <w:name w:val="Default Paragraph Font"/>
     <w:uiPriority w:val="1"/>
-    <w:semiHidden/>
     <w:unhideWhenUsed/>
   </w:style>
   <w:style w:type="table" w:default="1" w:styleId="Tabelanormal">
@@ -11243,7 +11456,6 @@
   <w:style w:type="character" w:default="1" w:styleId="Fontepargpadro">
     <w:name w:val="Default Paragraph Font"/>
     <w:uiPriority w:val="1"/>
-    <w:semiHidden/>
     <w:unhideWhenUsed/>
   </w:style>
   <w:style w:type="table" w:default="1" w:styleId="Tabelanormal">
@@ -12517,7 +12729,7 @@
 </file>
 
 <file path=customXml/itemProps1.xml><?xml version="1.0" encoding="utf-8"?>
-<ds:datastoreItem xmlns:ds="http://schemas.openxmlformats.org/officeDocument/2006/customXml" ds:itemID="{F86CDD69-5D89-4239-BE63-3FD1DF760D33}">
+<ds:datastoreItem xmlns:ds="http://schemas.openxmlformats.org/officeDocument/2006/customXml" ds:itemID="{1113B204-BB6D-4EC4-9370-966E87D2B3C6}">
   <ds:schemaRefs>
     <ds:schemaRef ds:uri="http://schemas.openxmlformats.org/officeDocument/2006/bibliography"/>
   </ds:schemaRefs>

</xml_diff>